<commit_message>
Initializing git and Committing changes
</commit_message>
<xml_diff>
--- a/Git.docx
+++ b/Git.docx
@@ -3,43 +3,119 @@
 <w:document xmlns:wpc="http://schemas.microsoft.com/office/word/2010/wordprocessingCanvas" xmlns:mc="http://schemas.openxmlformats.org/markup-compatibility/2006" xmlns:o="urn:schemas-microsoft-com:office:office" xmlns:r="http://schemas.openxmlformats.org/officeDocument/2006/relationships" xmlns:m="http://schemas.openxmlformats.org/officeDocument/2006/math" xmlns:v="urn:schemas-microsoft-com:vml" xmlns:wp14="http://schemas.microsoft.com/office/word/2010/wordprocessingDrawing" xmlns:wp="http://schemas.openxmlformats.org/drawingml/2006/wordprocessingDrawing" xmlns:w10="urn:schemas-microsoft-com:office:word" xmlns:w="http://schemas.openxmlformats.org/wordprocessingml/2006/main" xmlns:w14="http://schemas.microsoft.com/office/word/2010/wordml" xmlns:w15="http://schemas.microsoft.com/office/word/2012/wordml" xmlns:wpg="http://schemas.microsoft.com/office/word/2010/wordprocessingGroup" xmlns:wpi="http://schemas.microsoft.com/office/word/2010/wordprocessingInk" xmlns:wne="http://schemas.microsoft.com/office/word/2006/wordml" xmlns:wps="http://schemas.microsoft.com/office/word/2010/wordprocessingShape" mc:Ignorable="w14 w15 wp14">
   <w:body>
     <w:p>
-      <w:r>
+      <w:pPr>
+        <w:rPr>
+          <w:sz w:val="28"/>
+          <w:szCs w:val="28"/>
+        </w:rPr>
+      </w:pPr>
+      <w:r>
+        <w:rPr>
+          <w:sz w:val="28"/>
+          <w:szCs w:val="28"/>
+        </w:rPr>
         <w:t xml:space="preserve"> </w:t>
       </w:r>
       <w:r>
+        <w:rPr>
+          <w:sz w:val="28"/>
+          <w:szCs w:val="28"/>
+        </w:rPr>
         <w:t>What is Git?</w:t>
       </w:r>
     </w:p>
     <w:p>
-      <w:r>
+      <w:pPr>
+        <w:rPr>
+          <w:sz w:val="28"/>
+          <w:szCs w:val="28"/>
+        </w:rPr>
+      </w:pPr>
+      <w:r>
+        <w:rPr>
+          <w:sz w:val="28"/>
+          <w:szCs w:val="28"/>
+        </w:rPr>
         <w:tab/>
         <w:t>Git is a</w:t>
       </w:r>
       <w:r>
+        <w:rPr>
+          <w:sz w:val="28"/>
+          <w:szCs w:val="28"/>
+        </w:rPr>
         <w:t>n</w:t>
       </w:r>
       <w:r>
+        <w:rPr>
+          <w:sz w:val="28"/>
+          <w:szCs w:val="28"/>
+        </w:rPr>
         <w:t xml:space="preserve"> </w:t>
       </w:r>
       <w:r>
+        <w:rPr>
+          <w:sz w:val="28"/>
+          <w:szCs w:val="28"/>
+        </w:rPr>
         <w:t>application</w:t>
       </w:r>
       <w:r>
+        <w:rPr>
+          <w:sz w:val="28"/>
+          <w:szCs w:val="28"/>
+        </w:rPr>
         <w:t xml:space="preserve"> that keeps track of changes (text changes) that are made and move back and forth to utilize a particular version. It is referred as Version control System and Source code management.</w:t>
       </w:r>
       <w:r>
+        <w:rPr>
+          <w:sz w:val="28"/>
+          <w:szCs w:val="28"/>
+        </w:rPr>
         <w:t xml:space="preserve"> </w:t>
       </w:r>
       <w:r>
+        <w:rPr>
+          <w:sz w:val="28"/>
+          <w:szCs w:val="28"/>
+        </w:rPr>
         <w:t>Git is sim</w:t>
       </w:r>
       <w:r>
+        <w:rPr>
+          <w:sz w:val="28"/>
+          <w:szCs w:val="28"/>
+        </w:rPr>
         <w:t xml:space="preserve">ilar to undo and redo mechanism. </w:t>
       </w:r>
     </w:p>
     <w:p>
-      <w:r>
-        <w:t>Other version control Systems</w:t>
+      <w:pPr>
+        <w:rPr>
+          <w:sz w:val="28"/>
+          <w:szCs w:val="28"/>
+        </w:rPr>
+      </w:pPr>
+      <w:r>
+        <w:rPr>
+          <w:sz w:val="28"/>
+          <w:szCs w:val="28"/>
+        </w:rPr>
+        <w:t xml:space="preserve">Other version control </w:t>
+      </w:r>
+      <w:r>
+        <w:rPr>
+          <w:sz w:val="28"/>
+          <w:szCs w:val="28"/>
+        </w:rPr>
+        <w:t>s</w:t>
+      </w:r>
+      <w:r>
+        <w:rPr>
+          <w:sz w:val="28"/>
+          <w:szCs w:val="28"/>
+        </w:rPr>
+        <w:t>ystems</w:t>
       </w:r>
     </w:p>
     <w:p>
@@ -49,8 +125,16 @@
           <w:ilvl w:val="0"/>
           <w:numId w:val="1"/>
         </w:numPr>
-      </w:pPr>
-      <w:r>
+        <w:rPr>
+          <w:sz w:val="28"/>
+          <w:szCs w:val="28"/>
+        </w:rPr>
+      </w:pPr>
+      <w:r>
+        <w:rPr>
+          <w:sz w:val="28"/>
+          <w:szCs w:val="28"/>
+        </w:rPr>
         <w:t>Source Code Control System (SCCS) - Unix only</w:t>
       </w:r>
     </w:p>
@@ -58,8 +142,16 @@
       <w:pPr>
         <w:pStyle w:val="ListParagraph"/>
         <w:ind w:left="1440"/>
-      </w:pPr>
-      <w:r>
+        <w:rPr>
+          <w:sz w:val="28"/>
+          <w:szCs w:val="28"/>
+        </w:rPr>
+      </w:pPr>
+      <w:r>
+        <w:rPr>
+          <w:sz w:val="28"/>
+          <w:szCs w:val="28"/>
+        </w:rPr>
         <w:t>In this mechanism changes are not saved as whole document. It just saves the snapshots of changes. To retrieve any particular version of document, Snapshot is applied to original document.</w:t>
       </w:r>
     </w:p>
@@ -67,10 +159,147 @@
       <w:pPr>
         <w:pStyle w:val="ListParagraph"/>
         <w:ind w:left="1440"/>
+        <w:rPr>
+          <w:sz w:val="28"/>
+          <w:szCs w:val="28"/>
+        </w:rPr>
       </w:pPr>
       <w:r>
         <w:rPr>
           <w:noProof/>
+          <w:sz w:val="28"/>
+          <w:szCs w:val="28"/>
+          <w:lang w:eastAsia="en-IN"/>
+        </w:rPr>
+        <mc:AlternateContent>
+          <mc:Choice Requires="wps">
+            <w:drawing>
+              <wp:anchor distT="0" distB="0" distL="114300" distR="114300" simplePos="0" relativeHeight="251659264" behindDoc="0" locked="0" layoutInCell="1" allowOverlap="1">
+                <wp:simplePos x="0" y="0"/>
+                <wp:positionH relativeFrom="column">
+                  <wp:posOffset>937260</wp:posOffset>
+                </wp:positionH>
+                <wp:positionV relativeFrom="paragraph">
+                  <wp:posOffset>180340</wp:posOffset>
+                </wp:positionV>
+                <wp:extent cx="701040" cy="563880"/>
+                <wp:effectExtent l="0" t="0" r="22860" b="26670"/>
+                <wp:wrapNone/>
+                <wp:docPr id="1" name="Snip Single Corner Rectangle 1"/>
+                <wp:cNvGraphicFramePr/>
+                <a:graphic xmlns:a="http://schemas.openxmlformats.org/drawingml/2006/main">
+                  <a:graphicData uri="http://schemas.microsoft.com/office/word/2010/wordprocessingShape">
+                    <wps:wsp>
+                      <wps:cNvSpPr/>
+                      <wps:spPr>
+                        <a:xfrm>
+                          <a:off x="0" y="0"/>
+                          <a:ext cx="701040" cy="563880"/>
+                        </a:xfrm>
+                        <a:prstGeom prst="snip1Rect">
+                          <a:avLst/>
+                        </a:prstGeom>
+                      </wps:spPr>
+                      <wps:style>
+                        <a:lnRef idx="2">
+                          <a:schemeClr val="accent1">
+                            <a:shade val="50000"/>
+                          </a:schemeClr>
+                        </a:lnRef>
+                        <a:fillRef idx="1">
+                          <a:schemeClr val="accent1"/>
+                        </a:fillRef>
+                        <a:effectRef idx="0">
+                          <a:schemeClr val="accent1"/>
+                        </a:effectRef>
+                        <a:fontRef idx="minor">
+                          <a:schemeClr val="lt1"/>
+                        </a:fontRef>
+                      </wps:style>
+                      <wps:txbx>
+                        <w:txbxContent>
+                          <w:p>
+                            <w:pPr>
+                              <w:jc w:val="center"/>
+                            </w:pPr>
+                            <w:proofErr w:type="gramStart"/>
+                            <w:r>
+                              <w:t xml:space="preserve">Original </w:t>
+                            </w:r>
+                            <w:r>
+                              <w:t xml:space="preserve"> </w:t>
+                            </w:r>
+                            <w:r>
+                              <w:t>Doc</w:t>
+                            </w:r>
+                            <w:proofErr w:type="gramEnd"/>
+                          </w:p>
+                          <w:p>
+                            <w:pPr>
+                              <w:jc w:val="center"/>
+                            </w:pPr>
+                          </w:p>
+                        </w:txbxContent>
+                      </wps:txbx>
+                      <wps:bodyPr rot="0" spcFirstLastPara="0" vertOverflow="overflow" horzOverflow="overflow" vert="horz" wrap="square" lIns="91440" tIns="45720" rIns="91440" bIns="45720" numCol="1" spcCol="0" rtlCol="0" fromWordArt="0" anchor="ctr" anchorCtr="0" forceAA="0" compatLnSpc="1">
+                        <a:prstTxWarp prst="textNoShape">
+                          <a:avLst/>
+                        </a:prstTxWarp>
+                        <a:noAutofit/>
+                      </wps:bodyPr>
+                    </wps:wsp>
+                  </a:graphicData>
+                </a:graphic>
+                <wp14:sizeRelH relativeFrom="margin">
+                  <wp14:pctWidth>0</wp14:pctWidth>
+                </wp14:sizeRelH>
+                <wp14:sizeRelV relativeFrom="margin">
+                  <wp14:pctHeight>0</wp14:pctHeight>
+                </wp14:sizeRelV>
+              </wp:anchor>
+            </w:drawing>
+          </mc:Choice>
+          <mc:Fallback>
+            <w:pict>
+              <v:shape id="Snip Single Corner Rectangle 1" o:spid="_x0000_s1026" style="position:absolute;left:0;text-align:left;margin-left:73.8pt;margin-top:14.2pt;width:55.2pt;height:44.4pt;z-index:251659264;visibility:visible;mso-wrap-style:square;mso-width-percent:0;mso-height-percent:0;mso-wrap-distance-left:9pt;mso-wrap-distance-top:0;mso-wrap-distance-right:9pt;mso-wrap-distance-bottom:0;mso-position-horizontal:absolute;mso-position-horizontal-relative:text;mso-position-vertical:absolute;mso-position-vertical-relative:text;mso-width-percent:0;mso-height-percent:0;mso-width-relative:margin;mso-height-relative:margin;v-text-anchor:middle" coordsize="701040,563880" o:spt="100" o:gfxdata="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" adj="-11796480,,5400" path="m,l607058,r93982,93982l701040,563880,,563880,,xe" fillcolor="#5b9bd5 [3204]" strokecolor="#1f4d78 [1604]" strokeweight="1pt">
+                <v:stroke joinstyle="miter"/>
+                <v:formulas/>
+                <v:path arrowok="t" o:connecttype="custom" o:connectlocs="0,0;607058,0;701040,93982;701040,563880;0,563880;0,0" o:connectangles="0,0,0,0,0,0" textboxrect="0,0,701040,563880"/>
+                <v:textbox>
+                  <w:txbxContent>
+                    <w:p>
+                      <w:pPr>
+                        <w:jc w:val="center"/>
+                      </w:pPr>
+                      <w:proofErr w:type="gramStart"/>
+                      <w:r>
+                        <w:t xml:space="preserve">Original </w:t>
+                      </w:r>
+                      <w:r>
+                        <w:t xml:space="preserve"> </w:t>
+                      </w:r>
+                      <w:r>
+                        <w:t>Doc</w:t>
+                      </w:r>
+                      <w:proofErr w:type="gramEnd"/>
+                    </w:p>
+                    <w:p>
+                      <w:pPr>
+                        <w:jc w:val="center"/>
+                      </w:pPr>
+                    </w:p>
+                  </w:txbxContent>
+                </v:textbox>
+              </v:shape>
+            </w:pict>
+          </mc:Fallback>
+        </mc:AlternateContent>
+      </w:r>
+      <w:r>
+        <w:rPr>
+          <w:noProof/>
+          <w:sz w:val="28"/>
+          <w:szCs w:val="28"/>
           <w:lang w:eastAsia="en-IN"/>
         </w:rPr>
         <mc:AlternateContent>
@@ -79,7 +308,7 @@
               <wp:anchor distT="0" distB="0" distL="114300" distR="114300" simplePos="0" relativeHeight="251663360" behindDoc="0" locked="0" layoutInCell="1" allowOverlap="1" wp14:anchorId="49A97C87" wp14:editId="061B2BAD">
                 <wp:simplePos x="0" y="0"/>
                 <wp:positionH relativeFrom="column">
-                  <wp:posOffset>3741420</wp:posOffset>
+                  <wp:posOffset>3794760</wp:posOffset>
                 </wp:positionH>
                 <wp:positionV relativeFrom="paragraph">
                   <wp:posOffset>172720</wp:posOffset>
@@ -155,7 +384,7 @@
           </mc:Choice>
           <mc:Fallback>
             <w:pict>
-              <v:shape w14:anchorId="49A97C87" id="Snip Single Corner Rectangle 4" o:spid="_x0000_s1026" style="position:absolute;left:0;text-align:left;margin-left:294.6pt;margin-top:13.6pt;width:61.8pt;height:46.8pt;z-index:251663360;visibility:visible;mso-wrap-style:square;mso-width-percent:0;mso-height-percent:0;mso-wrap-distance-left:9pt;mso-wrap-distance-top:0;mso-wrap-distance-right:9pt;mso-wrap-distance-bottom:0;mso-position-horizontal:absolute;mso-position-horizontal-relative:text;mso-position-vertical:absolute;mso-position-vertical-relative:text;mso-width-percent:0;mso-height-percent:0;mso-width-relative:margin;mso-height-relative:margin;v-text-anchor:middle" coordsize="784860,594360" o:spt="100" o:gfxdata="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" adj="-11796480,,5400" path="m,l685798,r99062,99062l784860,594360,,594360,,xe" fillcolor="#5b9bd5 [3204]" strokecolor="#1f4d78 [1604]" strokeweight="1pt">
+              <v:shape w14:anchorId="49A97C87" id="Snip Single Corner Rectangle 4" o:spid="_x0000_s1027" style="position:absolute;left:0;text-align:left;margin-left:298.8pt;margin-top:13.6pt;width:61.8pt;height:46.8pt;z-index:251663360;visibility:visible;mso-wrap-style:square;mso-width-percent:0;mso-height-percent:0;mso-wrap-distance-left:9pt;mso-wrap-distance-top:0;mso-wrap-distance-right:9pt;mso-wrap-distance-bottom:0;mso-position-horizontal:absolute;mso-position-horizontal-relative:text;mso-position-vertical:absolute;mso-position-vertical-relative:text;mso-width-percent:0;mso-height-percent:0;mso-width-relative:margin;mso-height-relative:margin;v-text-anchor:middle" coordsize="784860,594360" o:spt="100" o:gfxdata="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" adj="-11796480,,5400" path="m,l685798,r99062,99062l784860,594360,,594360,,xe" fillcolor="#5b9bd5 [3204]" strokecolor="#1f4d78 [1604]" strokeweight="1pt">
                 <v:stroke joinstyle="miter"/>
                 <v:formulas/>
                 <v:path arrowok="t" o:connecttype="custom" o:connectlocs="0,0;685798,0;784860,99062;784860,594360;0,594360;0,0" o:connectangles="0,0,0,0,0,0" textboxrect="0,0,784860,594360"/>
@@ -184,119 +413,8 @@
       <w:r>
         <w:rPr>
           <w:noProof/>
-          <w:lang w:eastAsia="en-IN"/>
-        </w:rPr>
-        <mc:AlternateContent>
-          <mc:Choice Requires="wps">
-            <w:drawing>
-              <wp:anchor distT="0" distB="0" distL="114300" distR="114300" simplePos="0" relativeHeight="251659264" behindDoc="0" locked="0" layoutInCell="1" allowOverlap="1">
-                <wp:simplePos x="0" y="0"/>
-                <wp:positionH relativeFrom="column">
-                  <wp:posOffset>975360</wp:posOffset>
-                </wp:positionH>
-                <wp:positionV relativeFrom="paragraph">
-                  <wp:posOffset>180340</wp:posOffset>
-                </wp:positionV>
-                <wp:extent cx="701040" cy="563880"/>
-                <wp:effectExtent l="0" t="0" r="22860" b="26670"/>
-                <wp:wrapNone/>
-                <wp:docPr id="1" name="Snip Single Corner Rectangle 1"/>
-                <wp:cNvGraphicFramePr/>
-                <a:graphic xmlns:a="http://schemas.openxmlformats.org/drawingml/2006/main">
-                  <a:graphicData uri="http://schemas.microsoft.com/office/word/2010/wordprocessingShape">
-                    <wps:wsp>
-                      <wps:cNvSpPr/>
-                      <wps:spPr>
-                        <a:xfrm>
-                          <a:off x="0" y="0"/>
-                          <a:ext cx="701040" cy="563880"/>
-                        </a:xfrm>
-                        <a:prstGeom prst="snip1Rect">
-                          <a:avLst/>
-                        </a:prstGeom>
-                      </wps:spPr>
-                      <wps:style>
-                        <a:lnRef idx="2">
-                          <a:schemeClr val="accent1">
-                            <a:shade val="50000"/>
-                          </a:schemeClr>
-                        </a:lnRef>
-                        <a:fillRef idx="1">
-                          <a:schemeClr val="accent1"/>
-                        </a:fillRef>
-                        <a:effectRef idx="0">
-                          <a:schemeClr val="accent1"/>
-                        </a:effectRef>
-                        <a:fontRef idx="minor">
-                          <a:schemeClr val="lt1"/>
-                        </a:fontRef>
-                      </wps:style>
-                      <wps:txbx>
-                        <w:txbxContent>
-                          <w:p>
-                            <w:pPr>
-                              <w:jc w:val="center"/>
-                            </w:pPr>
-                            <w:r>
-                              <w:t>Original Doc</w:t>
-                            </w:r>
-                          </w:p>
-                          <w:p>
-                            <w:pPr>
-                              <w:jc w:val="center"/>
-                            </w:pPr>
-                          </w:p>
-                        </w:txbxContent>
-                      </wps:txbx>
-                      <wps:bodyPr rot="0" spcFirstLastPara="0" vertOverflow="overflow" horzOverflow="overflow" vert="horz" wrap="square" lIns="91440" tIns="45720" rIns="91440" bIns="45720" numCol="1" spcCol="0" rtlCol="0" fromWordArt="0" anchor="ctr" anchorCtr="0" forceAA="0" compatLnSpc="1">
-                        <a:prstTxWarp prst="textNoShape">
-                          <a:avLst/>
-                        </a:prstTxWarp>
-                        <a:noAutofit/>
-                      </wps:bodyPr>
-                    </wps:wsp>
-                  </a:graphicData>
-                </a:graphic>
-                <wp14:sizeRelH relativeFrom="margin">
-                  <wp14:pctWidth>0</wp14:pctWidth>
-                </wp14:sizeRelH>
-                <wp14:sizeRelV relativeFrom="margin">
-                  <wp14:pctHeight>0</wp14:pctHeight>
-                </wp14:sizeRelV>
-              </wp:anchor>
-            </w:drawing>
-          </mc:Choice>
-          <mc:Fallback>
-            <w:pict>
-              <v:shape id="Snip Single Corner Rectangle 1" o:spid="_x0000_s1027" style="position:absolute;left:0;text-align:left;margin-left:76.8pt;margin-top:14.2pt;width:55.2pt;height:44.4pt;z-index:251659264;visibility:visible;mso-wrap-style:square;mso-width-percent:0;mso-height-percent:0;mso-wrap-distance-left:9pt;mso-wrap-distance-top:0;mso-wrap-distance-right:9pt;mso-wrap-distance-bottom:0;mso-position-horizontal:absolute;mso-position-horizontal-relative:text;mso-position-vertical:absolute;mso-position-vertical-relative:text;mso-width-percent:0;mso-height-percent:0;mso-width-relative:margin;mso-height-relative:margin;v-text-anchor:middle" coordsize="701040,563880" o:spt="100" o:gfxdata="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" adj="-11796480,,5400" path="m,l607058,r93982,93982l701040,563880,,563880,,xe" fillcolor="#5b9bd5 [3204]" strokecolor="#1f4d78 [1604]" strokeweight="1pt">
-                <v:stroke joinstyle="miter"/>
-                <v:formulas/>
-                <v:path arrowok="t" o:connecttype="custom" o:connectlocs="0,0;607058,0;701040,93982;701040,563880;0,563880;0,0" o:connectangles="0,0,0,0,0,0" textboxrect="0,0,701040,563880"/>
-                <v:textbox>
-                  <w:txbxContent>
-                    <w:p>
-                      <w:pPr>
-                        <w:jc w:val="center"/>
-                      </w:pPr>
-                      <w:r>
-                        <w:t>Original Doc</w:t>
-                      </w:r>
-                    </w:p>
-                    <w:p>
-                      <w:pPr>
-                        <w:jc w:val="center"/>
-                      </w:pPr>
-                    </w:p>
-                  </w:txbxContent>
-                </v:textbox>
-              </v:shape>
-            </w:pict>
-          </mc:Fallback>
-        </mc:AlternateContent>
-      </w:r>
-      <w:r>
-        <w:rPr>
-          <w:noProof/>
+          <w:sz w:val="28"/>
+          <w:szCs w:val="28"/>
           <w:lang w:eastAsia="en-IN"/>
         </w:rPr>
         <mc:AlternateContent>
@@ -416,51 +534,47 @@
         </w:tabs>
         <w:ind w:left="1440"/>
         <w:rPr>
-          <w:sz w:val="18"/>
-        </w:rPr>
-      </w:pPr>
-      <w:r>
-        <w:rPr>
-          <w:sz w:val="18"/>
-        </w:rPr>
-        <w:t xml:space="preserve">                                </w:t>
-      </w:r>
-      <w:r>
-        <w:rPr>
-          <w:sz w:val="18"/>
+          <w:szCs w:val="28"/>
+        </w:rPr>
+      </w:pPr>
+      <w:r>
+        <w:rPr>
+          <w:sz w:val="28"/>
+          <w:szCs w:val="28"/>
+        </w:rPr>
+        <w:t xml:space="preserve">             </w:t>
+      </w:r>
+      <w:r>
+        <w:rPr>
+          <w:sz w:val="28"/>
+          <w:szCs w:val="28"/>
+        </w:rPr>
+        <w:t xml:space="preserve">      </w:t>
+      </w:r>
+      <w:r>
+        <w:rPr>
+          <w:szCs w:val="28"/>
         </w:rPr>
         <w:t>Snapshot</w:t>
       </w:r>
       <w:r>
         <w:rPr>
-          <w:sz w:val="18"/>
+          <w:szCs w:val="28"/>
         </w:rPr>
         <w:t xml:space="preserve"> 1</w:t>
       </w:r>
       <w:r>
         <w:rPr>
-          <w:sz w:val="18"/>
+          <w:szCs w:val="28"/>
         </w:rPr>
         <w:tab/>
-      </w:r>
-      <w:r>
-        <w:rPr>
-          <w:sz w:val="18"/>
-        </w:rPr>
-        <w:tab/>
-        <w:t xml:space="preserve">                </w:t>
-      </w:r>
-      <w:r>
-        <w:rPr>
-          <w:sz w:val="18"/>
-        </w:rPr>
-        <w:t>Snapshot</w:t>
-      </w:r>
-      <w:r>
-        <w:rPr>
-          <w:sz w:val="18"/>
-        </w:rPr>
-        <w:t xml:space="preserve"> 2</w:t>
+        <w:t xml:space="preserve">            </w:t>
+      </w:r>
+      <w:r>
+        <w:rPr>
+          <w:szCs w:val="28"/>
+        </w:rPr>
+        <w:t>Snapshot 2</w:t>
       </w:r>
     </w:p>
     <w:p>
@@ -470,10 +584,14 @@
           <w:tab w:val="left" w:pos="7524"/>
         </w:tabs>
         <w:ind w:left="1440"/>
+        <w:rPr>
+          <w:szCs w:val="28"/>
+        </w:rPr>
       </w:pPr>
       <w:r>
         <w:rPr>
           <w:noProof/>
+          <w:szCs w:val="28"/>
           <w:lang w:eastAsia="en-IN"/>
         </w:rPr>
         <mc:AlternateContent>
@@ -551,6 +669,7 @@
       <w:r>
         <w:rPr>
           <w:noProof/>
+          <w:szCs w:val="28"/>
           <w:lang w:eastAsia="en-IN"/>
         </w:rPr>
         <mc:AlternateContent>
@@ -622,6 +741,9 @@
         </mc:AlternateContent>
       </w:r>
       <w:r>
+        <w:rPr>
+          <w:szCs w:val="28"/>
+        </w:rPr>
         <w:tab/>
         <w:t xml:space="preserve">Latest </w:t>
       </w:r>
@@ -633,8 +755,14 @@
           <w:tab w:val="left" w:pos="7524"/>
         </w:tabs>
         <w:ind w:left="1440"/>
-      </w:pPr>
-      <w:r>
+        <w:rPr>
+          <w:szCs w:val="28"/>
+        </w:rPr>
+      </w:pPr>
+      <w:r>
+        <w:rPr>
+          <w:szCs w:val="28"/>
+        </w:rPr>
         <w:tab/>
         <w:t>Document</w:t>
       </w:r>
@@ -643,12 +771,20 @@
       <w:pPr>
         <w:pStyle w:val="ListParagraph"/>
         <w:ind w:left="1440"/>
+        <w:rPr>
+          <w:sz w:val="28"/>
+          <w:szCs w:val="28"/>
+        </w:rPr>
       </w:pPr>
     </w:p>
     <w:p>
       <w:pPr>
         <w:pStyle w:val="ListParagraph"/>
         <w:ind w:left="1440"/>
+        <w:rPr>
+          <w:sz w:val="28"/>
+          <w:szCs w:val="28"/>
+        </w:rPr>
       </w:pPr>
     </w:p>
     <w:p>
@@ -657,8 +793,16 @@
         <w:tabs>
           <w:tab w:val="left" w:pos="6432"/>
         </w:tabs>
-      </w:pPr>
-      <w:r>
+        <w:rPr>
+          <w:sz w:val="28"/>
+          <w:szCs w:val="28"/>
+        </w:rPr>
+      </w:pPr>
+      <w:r>
+        <w:rPr>
+          <w:sz w:val="28"/>
+          <w:szCs w:val="28"/>
+        </w:rPr>
         <w:t xml:space="preserve">                                                                                                      </w:t>
       </w:r>
     </w:p>
@@ -669,8 +813,16 @@
           <w:ilvl w:val="0"/>
           <w:numId w:val="1"/>
         </w:numPr>
-      </w:pPr>
-      <w:r>
+        <w:rPr>
+          <w:sz w:val="28"/>
+          <w:szCs w:val="28"/>
+        </w:rPr>
+      </w:pPr>
+      <w:r>
+        <w:rPr>
+          <w:sz w:val="28"/>
+          <w:szCs w:val="28"/>
+        </w:rPr>
         <w:t>Revision Control System (RCS) – Cross platform</w:t>
       </w:r>
     </w:p>
@@ -678,21 +830,31 @@
       <w:pPr>
         <w:pStyle w:val="ListParagraph"/>
         <w:ind w:left="1440"/>
-      </w:pPr>
-      <w:r>
+        <w:rPr>
+          <w:sz w:val="28"/>
+          <w:szCs w:val="28"/>
+        </w:rPr>
+      </w:pPr>
+      <w:r>
+        <w:rPr>
+          <w:sz w:val="28"/>
+          <w:szCs w:val="28"/>
+        </w:rPr>
         <w:t>It is quite opposite to SCCS, rather than original document snapshots are applied on latest version of document to obtain previous versions of document.</w:t>
       </w:r>
     </w:p>
     <w:p>
-      <w:r>
-        <w:tab/>
-      </w:r>
-      <w:r>
-        <w:tab/>
-      </w:r>
+      <w:pPr>
+        <w:rPr>
+          <w:sz w:val="28"/>
+          <w:szCs w:val="28"/>
+        </w:rPr>
+      </w:pPr>
       <w:r>
         <w:rPr>
           <w:noProof/>
+          <w:sz w:val="28"/>
+          <w:szCs w:val="28"/>
           <w:lang w:eastAsia="en-IN"/>
         </w:rPr>
         <mc:AlternateContent>
@@ -701,7 +863,7 @@
               <wp:anchor distT="0" distB="0" distL="114300" distR="114300" simplePos="0" relativeHeight="251667456" behindDoc="0" locked="0" layoutInCell="1" allowOverlap="1" wp14:anchorId="7DED620D" wp14:editId="16D7825D">
                 <wp:simplePos x="0" y="0"/>
                 <wp:positionH relativeFrom="column">
-                  <wp:posOffset>3741420</wp:posOffset>
+                  <wp:posOffset>3771900</wp:posOffset>
                 </wp:positionH>
                 <wp:positionV relativeFrom="paragraph">
                   <wp:posOffset>172720</wp:posOffset>
@@ -780,7 +942,7 @@
           </mc:Choice>
           <mc:Fallback>
             <w:pict>
-              <v:shape w14:anchorId="7DED620D" id="Snip Single Corner Rectangle 9" o:spid="_x0000_s1029" style="position:absolute;margin-left:294.6pt;margin-top:13.6pt;width:61.8pt;height:46.8pt;z-index:251667456;visibility:visible;mso-wrap-style:square;mso-width-percent:0;mso-height-percent:0;mso-wrap-distance-left:9pt;mso-wrap-distance-top:0;mso-wrap-distance-right:9pt;mso-wrap-distance-bottom:0;mso-position-horizontal:absolute;mso-position-horizontal-relative:text;mso-position-vertical:absolute;mso-position-vertical-relative:text;mso-width-percent:0;mso-height-percent:0;mso-width-relative:margin;mso-height-relative:margin;v-text-anchor:middle" coordsize="784860,594360" o:spt="100" o:gfxdata="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" adj="-11796480,,5400" path="m,l685798,r99062,99062l784860,594360,,594360,,xe" fillcolor="#5b9bd5 [3204]" strokecolor="#1f4d78 [1604]" strokeweight="1pt">
+              <v:shape w14:anchorId="7DED620D" id="Snip Single Corner Rectangle 9" o:spid="_x0000_s1029" style="position:absolute;margin-left:297pt;margin-top:13.6pt;width:61.8pt;height:46.8pt;z-index:251667456;visibility:visible;mso-wrap-style:square;mso-width-percent:0;mso-height-percent:0;mso-wrap-distance-left:9pt;mso-wrap-distance-top:0;mso-wrap-distance-right:9pt;mso-wrap-distance-bottom:0;mso-position-horizontal:absolute;mso-position-horizontal-relative:text;mso-position-vertical:absolute;mso-position-vertical-relative:text;mso-width-percent:0;mso-height-percent:0;mso-width-relative:margin;mso-height-relative:margin;v-text-anchor:middle" coordsize="784860,594360" o:spt="100" o:gfxdata="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" adj="-11796480,,5400" path="m,l685798,r99062,99062l784860,594360,,594360,,xe" fillcolor="#5b9bd5 [3204]" strokecolor="#1f4d78 [1604]" strokeweight="1pt">
                 <v:stroke joinstyle="miter"/>
                 <v:formulas/>
                 <v:path arrowok="t" o:connecttype="custom" o:connectlocs="0,0;685798,0;784860,99062;784860,594360;0,594360;0,0" o:connectangles="0,0,0,0,0,0" textboxrect="0,0,784860,594360"/>
@@ -811,7 +973,23 @@
       </w:r>
       <w:r>
         <w:rPr>
+          <w:sz w:val="28"/>
+          <w:szCs w:val="28"/>
+        </w:rPr>
+        <w:tab/>
+      </w:r>
+      <w:r>
+        <w:rPr>
+          <w:sz w:val="28"/>
+          <w:szCs w:val="28"/>
+        </w:rPr>
+        <w:tab/>
+      </w:r>
+      <w:r>
+        <w:rPr>
           <w:noProof/>
+          <w:sz w:val="28"/>
+          <w:szCs w:val="28"/>
           <w:lang w:eastAsia="en-IN"/>
         </w:rPr>
         <mc:AlternateContent>
@@ -953,6 +1131,8 @@
       <w:r>
         <w:rPr>
           <w:noProof/>
+          <w:sz w:val="28"/>
+          <w:szCs w:val="28"/>
           <w:lang w:eastAsia="en-IN"/>
         </w:rPr>
         <mc:AlternateContent>
@@ -1007,7 +1187,10 @@
                               <w:jc w:val="center"/>
                             </w:pPr>
                             <w:r>
-                              <w:t>Version 1 Doc</w:t>
+                              <w:t>Version</w:t>
+                            </w:r>
+                            <w:r>
+                              <w:t>1 Doc</w:t>
                             </w:r>
                           </w:p>
                           <w:p>
@@ -1048,7 +1231,10 @@
                         <w:jc w:val="center"/>
                       </w:pPr>
                       <w:r>
-                        <w:t>Version 1 Doc</w:t>
+                        <w:t>Version</w:t>
+                      </w:r>
+                      <w:r>
+                        <w:t>1 Doc</w:t>
                       </w:r>
                     </w:p>
                     <w:p>
@@ -1072,49 +1258,37 @@
         </w:tabs>
         <w:ind w:left="1440"/>
         <w:rPr>
-          <w:sz w:val="18"/>
-        </w:rPr>
-      </w:pPr>
-      <w:r>
-        <w:rPr>
-          <w:sz w:val="18"/>
-        </w:rPr>
-        <w:t xml:space="preserve">                                </w:t>
-      </w:r>
-      <w:r>
-        <w:rPr>
-          <w:sz w:val="18"/>
+          <w:szCs w:val="28"/>
+        </w:rPr>
+      </w:pPr>
+      <w:r>
+        <w:rPr>
+          <w:szCs w:val="28"/>
+        </w:rPr>
+        <w:t xml:space="preserve">                        Snapshot</w:t>
+      </w:r>
+      <w:r>
+        <w:rPr>
+          <w:szCs w:val="28"/>
+        </w:rPr>
+        <w:t xml:space="preserve"> 2</w:t>
+      </w:r>
+      <w:r>
+        <w:rPr>
+          <w:szCs w:val="28"/>
+        </w:rPr>
+        <w:tab/>
+        <w:t xml:space="preserve">            </w:t>
+      </w:r>
+      <w:r>
+        <w:rPr>
+          <w:szCs w:val="28"/>
         </w:rPr>
         <w:t>Snapshot</w:t>
       </w:r>
       <w:r>
         <w:rPr>
-          <w:sz w:val="18"/>
-        </w:rPr>
-        <w:t xml:space="preserve"> 2</w:t>
-      </w:r>
-      <w:r>
-        <w:rPr>
-          <w:sz w:val="18"/>
-        </w:rPr>
-        <w:tab/>
-      </w:r>
-      <w:r>
-        <w:rPr>
-          <w:sz w:val="18"/>
-        </w:rPr>
-        <w:tab/>
-        <w:t xml:space="preserve">                </w:t>
-      </w:r>
-      <w:r>
-        <w:rPr>
-          <w:sz w:val="18"/>
-        </w:rPr>
-        <w:t>Snapshot</w:t>
-      </w:r>
-      <w:r>
-        <w:rPr>
-          <w:sz w:val="18"/>
+          <w:szCs w:val="28"/>
         </w:rPr>
         <w:t xml:space="preserve"> 1</w:t>
       </w:r>
@@ -1126,46 +1300,57 @@
           <w:tab w:val="left" w:pos="2964"/>
         </w:tabs>
         <w:ind w:left="1440"/>
-      </w:pPr>
-      <w:r>
-        <w:rPr>
-          <w:sz w:val="18"/>
+        <w:rPr>
+          <w:sz w:val="28"/>
+          <w:szCs w:val="28"/>
+        </w:rPr>
+      </w:pPr>
+      <w:r>
+        <w:rPr>
+          <w:sz w:val="28"/>
+          <w:szCs w:val="28"/>
         </w:rPr>
         <w:tab/>
       </w:r>
       <w:r>
         <w:rPr>
-          <w:sz w:val="18"/>
+          <w:sz w:val="28"/>
+          <w:szCs w:val="28"/>
         </w:rPr>
         <w:tab/>
       </w:r>
       <w:r>
         <w:rPr>
-          <w:sz w:val="18"/>
+          <w:sz w:val="28"/>
+          <w:szCs w:val="28"/>
         </w:rPr>
         <w:tab/>
       </w:r>
       <w:r>
         <w:rPr>
-          <w:sz w:val="18"/>
+          <w:sz w:val="28"/>
+          <w:szCs w:val="28"/>
         </w:rPr>
         <w:tab/>
       </w:r>
       <w:r>
         <w:rPr>
-          <w:sz w:val="18"/>
+          <w:sz w:val="28"/>
+          <w:szCs w:val="28"/>
         </w:rPr>
         <w:tab/>
       </w:r>
       <w:r>
         <w:rPr>
-          <w:sz w:val="18"/>
+          <w:sz w:val="28"/>
+          <w:szCs w:val="28"/>
         </w:rPr>
         <w:tab/>
       </w:r>
       <w:r>
         <w:rPr>
-          <w:sz w:val="18"/>
+          <w:sz w:val="28"/>
+          <w:szCs w:val="28"/>
         </w:rPr>
         <w:tab/>
         <w:t xml:space="preserve">  </w:t>
@@ -1173,6 +1358,8 @@
       <w:r>
         <w:rPr>
           <w:noProof/>
+          <w:sz w:val="28"/>
+          <w:szCs w:val="28"/>
           <w:lang w:eastAsia="en-IN"/>
         </w:rPr>
         <mc:AlternateContent>
@@ -1246,6 +1433,8 @@
       <w:r>
         <w:rPr>
           <w:noProof/>
+          <w:sz w:val="28"/>
+          <w:szCs w:val="28"/>
           <w:lang w:eastAsia="en-IN"/>
         </w:rPr>
         <mc:AlternateContent>
@@ -1317,21 +1506,48 @@
         </mc:AlternateContent>
       </w:r>
     </w:p>
-    <w:p/>
+    <w:p>
+      <w:pPr>
+        <w:rPr>
+          <w:sz w:val="28"/>
+          <w:szCs w:val="28"/>
+        </w:rPr>
+      </w:pPr>
+    </w:p>
     <w:p>
       <w:pPr>
         <w:ind w:left="1440"/>
-      </w:pPr>
-      <w:r>
+        <w:rPr>
+          <w:sz w:val="28"/>
+          <w:szCs w:val="28"/>
+        </w:rPr>
+      </w:pPr>
+      <w:r>
+        <w:rPr>
+          <w:sz w:val="28"/>
+          <w:szCs w:val="28"/>
+        </w:rPr>
         <w:t>Both SCCS and RCS are sing</w:t>
       </w:r>
       <w:r>
+        <w:rPr>
+          <w:sz w:val="28"/>
+          <w:szCs w:val="28"/>
+        </w:rPr>
         <w:t xml:space="preserve">le file version control systems and one person can access a file at </w:t>
       </w:r>
       <w:r>
+        <w:rPr>
+          <w:sz w:val="28"/>
+          <w:szCs w:val="28"/>
+        </w:rPr>
         <w:t>an</w:t>
       </w:r>
       <w:r>
+        <w:rPr>
+          <w:sz w:val="28"/>
+          <w:szCs w:val="28"/>
+        </w:rPr>
         <w:t xml:space="preserve"> instance.</w:t>
       </w:r>
     </w:p>
@@ -1342,8 +1558,16 @@
           <w:ilvl w:val="0"/>
           <w:numId w:val="1"/>
         </w:numPr>
-      </w:pPr>
-      <w:r>
+        <w:rPr>
+          <w:sz w:val="28"/>
+          <w:szCs w:val="28"/>
+        </w:rPr>
+      </w:pPr>
+      <w:r>
+        <w:rPr>
+          <w:sz w:val="28"/>
+          <w:szCs w:val="28"/>
+        </w:rPr>
         <w:t>Concurrent Versions System (CVS)</w:t>
       </w:r>
     </w:p>
@@ -1351,8 +1575,16 @@
       <w:pPr>
         <w:pStyle w:val="ListParagraph"/>
         <w:ind w:left="1440"/>
-      </w:pPr>
-      <w:r>
+        <w:rPr>
+          <w:sz w:val="28"/>
+          <w:szCs w:val="28"/>
+        </w:rPr>
+      </w:pPr>
+      <w:r>
+        <w:rPr>
+          <w:sz w:val="28"/>
+          <w:szCs w:val="28"/>
+        </w:rPr>
         <w:t>Documents are stored in a remote server and more than one user can access the file concurrently.</w:t>
       </w:r>
     </w:p>
@@ -1360,6 +1592,10 @@
       <w:pPr>
         <w:pStyle w:val="ListParagraph"/>
         <w:ind w:left="1440"/>
+        <w:rPr>
+          <w:sz w:val="28"/>
+          <w:szCs w:val="28"/>
+        </w:rPr>
       </w:pPr>
     </w:p>
     <w:p>
@@ -1369,8 +1605,16 @@
           <w:ilvl w:val="0"/>
           <w:numId w:val="1"/>
         </w:numPr>
-      </w:pPr>
-      <w:r>
+        <w:rPr>
+          <w:sz w:val="28"/>
+          <w:szCs w:val="28"/>
+        </w:rPr>
+      </w:pPr>
+      <w:r>
+        <w:rPr>
+          <w:sz w:val="28"/>
+          <w:szCs w:val="28"/>
+        </w:rPr>
         <w:t>Apache Subversion(SVN)</w:t>
       </w:r>
     </w:p>
@@ -1378,15 +1622,35 @@
       <w:pPr>
         <w:pStyle w:val="ListParagraph"/>
         <w:ind w:left="1440"/>
-      </w:pPr>
-      <w:r>
-        <w:t>Also keeps track of non-text such as images. Not only keeps track of multiple files, but also the whole directory by taking the snapshots of the directories. Above systems are not directory oriented systems.</w:t>
+        <w:rPr>
+          <w:sz w:val="28"/>
+          <w:szCs w:val="28"/>
+        </w:rPr>
+      </w:pPr>
+      <w:r>
+        <w:rPr>
+          <w:sz w:val="28"/>
+          <w:szCs w:val="28"/>
+        </w:rPr>
+        <w:t xml:space="preserve">Also keeps track of non-text such as images. Not only keeps track of multiple files, but also the whole directory by taking the </w:t>
+      </w:r>
+      <w:r>
+        <w:rPr>
+          <w:sz w:val="28"/>
+          <w:szCs w:val="28"/>
+        </w:rPr>
+        <w:lastRenderedPageBreak/>
+        <w:t>snapshots of the directories. Above systems are not directory oriented systems.</w:t>
       </w:r>
     </w:p>
     <w:p>
       <w:pPr>
         <w:pStyle w:val="ListParagraph"/>
         <w:ind w:left="1440"/>
+        <w:rPr>
+          <w:sz w:val="28"/>
+          <w:szCs w:val="28"/>
+        </w:rPr>
       </w:pPr>
     </w:p>
     <w:p>
@@ -1396,8 +1660,16 @@
           <w:ilvl w:val="0"/>
           <w:numId w:val="1"/>
         </w:numPr>
-      </w:pPr>
-      <w:r>
+        <w:rPr>
+          <w:sz w:val="28"/>
+          <w:szCs w:val="28"/>
+        </w:rPr>
+      </w:pPr>
+      <w:r>
+        <w:rPr>
+          <w:sz w:val="28"/>
+          <w:szCs w:val="28"/>
+        </w:rPr>
         <w:t>BitKeeper SCM</w:t>
       </w:r>
     </w:p>
@@ -1405,8 +1677,16 @@
       <w:pPr>
         <w:pStyle w:val="ListParagraph"/>
         <w:ind w:left="1440"/>
-      </w:pPr>
-      <w:r>
+        <w:rPr>
+          <w:sz w:val="28"/>
+          <w:szCs w:val="28"/>
+        </w:rPr>
+      </w:pPr>
+      <w:r>
+        <w:rPr>
+          <w:sz w:val="28"/>
+          <w:szCs w:val="28"/>
+        </w:rPr>
         <w:t>Closed source, proprietary, distributed version control.</w:t>
       </w:r>
     </w:p>
@@ -1414,6 +1694,10 @@
       <w:pPr>
         <w:pStyle w:val="ListParagraph"/>
         <w:ind w:left="1440"/>
+        <w:rPr>
+          <w:sz w:val="28"/>
+          <w:szCs w:val="28"/>
+        </w:rPr>
       </w:pPr>
     </w:p>
     <w:p>
@@ -1423,8 +1707,16 @@
           <w:ilvl w:val="0"/>
           <w:numId w:val="1"/>
         </w:numPr>
-      </w:pPr>
-      <w:r>
+        <w:rPr>
+          <w:sz w:val="28"/>
+          <w:szCs w:val="28"/>
+        </w:rPr>
+      </w:pPr>
+      <w:r>
+        <w:rPr>
+          <w:sz w:val="28"/>
+          <w:szCs w:val="28"/>
+        </w:rPr>
         <w:t>Git was developed in April 2005 by Linus Torvalds</w:t>
       </w:r>
     </w:p>
@@ -1432,16 +1724,33 @@
       <w:pPr>
         <w:pStyle w:val="ListParagraph"/>
         <w:ind w:left="1440"/>
-      </w:pPr>
-      <w:r>
+        <w:rPr>
+          <w:sz w:val="28"/>
+          <w:szCs w:val="28"/>
+        </w:rPr>
+      </w:pPr>
+      <w:r>
+        <w:rPr>
+          <w:sz w:val="28"/>
+          <w:szCs w:val="28"/>
+        </w:rPr>
         <w:t>Distributed version control, open source and free software, cross-platform.</w:t>
       </w:r>
     </w:p>
-    <w:p/>
+    <w:p>
+      <w:pPr>
+        <w:rPr>
+          <w:sz w:val="28"/>
+          <w:szCs w:val="28"/>
+        </w:rPr>
+      </w:pPr>
+    </w:p>
     <w:p>
       <w:pPr>
         <w:rPr>
           <w:b/>
+          <w:sz w:val="28"/>
+          <w:szCs w:val="28"/>
         </w:rPr>
       </w:pPr>
     </w:p>
@@ -1449,46 +1758,88 @@
       <w:pPr>
         <w:rPr>
           <w:b/>
-        </w:rPr>
-      </w:pPr>
-    </w:p>
-    <w:p>
+          <w:sz w:val="28"/>
+          <w:szCs w:val="28"/>
+        </w:rPr>
+      </w:pPr>
+    </w:p>
+    <w:p>
+      <w:pPr>
+        <w:rPr>
+          <w:sz w:val="28"/>
+          <w:szCs w:val="28"/>
+        </w:rPr>
+      </w:pPr>
       <w:r>
         <w:rPr>
           <w:b/>
-        </w:rPr>
-        <w:lastRenderedPageBreak/>
+          <w:sz w:val="28"/>
+          <w:szCs w:val="28"/>
+        </w:rPr>
         <w:t>Distributed version control</w:t>
       </w:r>
       <w:r>
         <w:rPr>
           <w:b/>
+          <w:sz w:val="28"/>
+          <w:szCs w:val="28"/>
         </w:rPr>
         <w:t xml:space="preserve">: </w:t>
       </w:r>
     </w:p>
     <w:p>
-      <w:r>
+      <w:pPr>
+        <w:rPr>
+          <w:sz w:val="28"/>
+          <w:szCs w:val="28"/>
+        </w:rPr>
+      </w:pPr>
+      <w:r>
+        <w:rPr>
+          <w:sz w:val="28"/>
+          <w:szCs w:val="28"/>
+        </w:rPr>
         <w:tab/>
         <w:t xml:space="preserve">Different users maintain their own repositories, instead of working from a central repository. No single master repository but many working copies. No need to communicate with any central server which makes the system faster. </w:t>
       </w:r>
     </w:p>
-    <w:p/>
+    <w:p>
+      <w:pPr>
+        <w:rPr>
+          <w:sz w:val="28"/>
+          <w:szCs w:val="28"/>
+        </w:rPr>
+      </w:pPr>
+    </w:p>
     <w:p>
       <w:pPr>
         <w:rPr>
           <w:b/>
+          <w:sz w:val="28"/>
+          <w:szCs w:val="28"/>
         </w:rPr>
       </w:pPr>
       <w:r>
         <w:rPr>
           <w:b/>
+          <w:sz w:val="28"/>
+          <w:szCs w:val="28"/>
         </w:rPr>
         <w:t>Git Architecture:</w:t>
       </w:r>
     </w:p>
     <w:p>
-      <w:r>
+      <w:pPr>
+        <w:rPr>
+          <w:sz w:val="28"/>
+          <w:szCs w:val="28"/>
+        </w:rPr>
+      </w:pPr>
+      <w:r>
+        <w:rPr>
+          <w:sz w:val="28"/>
+          <w:szCs w:val="28"/>
+        </w:rPr>
         <w:tab/>
         <w:t>Git uses three-tree architecture. Repository, Staging index, working directory are the three entities of three-tree architecture.</w:t>
       </w:r>
@@ -1496,66 +1847,991 @@
     <w:p>
       <w:pPr>
         <w:jc w:val="center"/>
-      </w:pPr>
-      <w:r>
+        <w:rPr>
+          <w:b/>
+          <w:sz w:val="28"/>
+          <w:szCs w:val="28"/>
+        </w:rPr>
+      </w:pPr>
+      <w:r>
+        <w:rPr>
+          <w:b/>
+          <w:sz w:val="28"/>
+          <w:szCs w:val="28"/>
+        </w:rPr>
         <w:t>Repository</w:t>
       </w:r>
     </w:p>
     <w:p>
-      <w:r>
+      <w:pPr>
+        <w:rPr>
+          <w:sz w:val="28"/>
+          <w:szCs w:val="28"/>
+        </w:rPr>
+      </w:pPr>
+      <w:r>
+        <w:rPr>
+          <w:sz w:val="28"/>
+          <w:szCs w:val="28"/>
+        </w:rPr>
         <w:tab/>
       </w:r>
       <w:r>
-        <w:tab/>
+        <w:rPr>
+          <w:sz w:val="28"/>
+          <w:szCs w:val="28"/>
+        </w:rPr>
         <w:t xml:space="preserve">2.  </w:t>
       </w:r>
+      <w:r>
+        <w:rPr>
+          <w:sz w:val="28"/>
+          <w:szCs w:val="28"/>
+        </w:rPr>
+        <w:t xml:space="preserve"> </w:t>
+      </w:r>
       <w:proofErr w:type="gramStart"/>
       <w:r>
+        <w:rPr>
+          <w:sz w:val="28"/>
+          <w:szCs w:val="28"/>
+        </w:rPr>
         <w:t>git</w:t>
       </w:r>
       <w:proofErr w:type="gramEnd"/>
       <w:r>
-        <w:t xml:space="preserve"> commit file.txt  ↑</w:t>
+        <w:rPr>
+          <w:sz w:val="28"/>
+          <w:szCs w:val="28"/>
+        </w:rPr>
+        <w:t xml:space="preserve"> commit </w:t>
+      </w:r>
+      <w:r>
+        <w:rPr>
+          <w:sz w:val="28"/>
+          <w:szCs w:val="28"/>
+        </w:rPr>
+        <w:t>file.txt ↑</w:t>
       </w:r>
     </w:p>
     <w:p>
       <w:pPr>
         <w:jc w:val="center"/>
-      </w:pPr>
-      <w:r>
+        <w:rPr>
+          <w:b/>
+          <w:sz w:val="28"/>
+          <w:szCs w:val="28"/>
+        </w:rPr>
+      </w:pPr>
+      <w:r>
+        <w:rPr>
+          <w:b/>
+          <w:sz w:val="28"/>
+          <w:szCs w:val="28"/>
+        </w:rPr>
         <w:t>Staging index</w:t>
       </w:r>
-      <w:bookmarkStart w:id="0" w:name="_GoBack"/>
-      <w:bookmarkEnd w:id="0"/>
     </w:p>
     <w:p>
       <w:pPr>
         <w:pStyle w:val="ListParagraph"/>
         <w:numPr>
           <w:ilvl w:val="0"/>
-          <w:numId w:val="2"/>
+          <w:numId w:val="3"/>
         </w:numPr>
-      </w:pPr>
-      <w:r>
-        <w:t>git addfile.txt        ↑</w:t>
+        <w:rPr>
+          <w:sz w:val="28"/>
+          <w:szCs w:val="28"/>
+        </w:rPr>
+      </w:pPr>
+      <w:r>
+        <w:rPr>
+          <w:sz w:val="28"/>
+          <w:szCs w:val="28"/>
+        </w:rPr>
+        <w:t>git add</w:t>
+      </w:r>
+      <w:r>
+        <w:rPr>
+          <w:sz w:val="28"/>
+          <w:szCs w:val="28"/>
+        </w:rPr>
+        <w:t xml:space="preserve"> </w:t>
+      </w:r>
+      <w:r>
+        <w:rPr>
+          <w:sz w:val="28"/>
+          <w:szCs w:val="28"/>
+        </w:rPr>
+        <w:t>file.txt        ↑</w:t>
       </w:r>
     </w:p>
     <w:p>
       <w:pPr>
         <w:jc w:val="center"/>
-      </w:pPr>
-      <w:r>
+        <w:rPr>
+          <w:b/>
+          <w:sz w:val="28"/>
+          <w:szCs w:val="28"/>
+        </w:rPr>
+      </w:pPr>
+      <w:r>
+        <w:rPr>
+          <w:b/>
+          <w:sz w:val="28"/>
+          <w:szCs w:val="28"/>
+        </w:rPr>
         <w:t>Working</w:t>
       </w:r>
     </w:p>
-    <w:p/>
-    <w:p>
-      <w:pPr>
-        <w:pStyle w:val="ListParagraph"/>
-        <w:ind w:left="1440"/>
-      </w:pPr>
-    </w:p>
-    <w:p/>
+    <w:p>
+      <w:pPr>
+        <w:rPr>
+          <w:b/>
+          <w:sz w:val="28"/>
+          <w:szCs w:val="28"/>
+        </w:rPr>
+      </w:pPr>
+    </w:p>
+    <w:p>
+      <w:pPr>
+        <w:rPr>
+          <w:sz w:val="28"/>
+          <w:szCs w:val="28"/>
+        </w:rPr>
+      </w:pPr>
+      <w:r>
+        <w:rPr>
+          <w:sz w:val="28"/>
+          <w:szCs w:val="28"/>
+        </w:rPr>
+        <w:t>Git refers snapshots of changes using hash values (SHA-1). Git generates a 40-characters hexadecimal string checksum for each change set. Snapshots are interlinked using linked list data structure. New commit holds the hash value of previous commit.</w:t>
+      </w:r>
+    </w:p>
+    <w:p>
+      <w:pPr>
+        <w:rPr>
+          <w:sz w:val="28"/>
+          <w:szCs w:val="28"/>
+        </w:rPr>
+      </w:pPr>
+    </w:p>
+    <w:p>
+      <w:pPr>
+        <w:rPr>
+          <w:b/>
+          <w:sz w:val="28"/>
+          <w:szCs w:val="28"/>
+        </w:rPr>
+      </w:pPr>
+      <w:r>
+        <w:rPr>
+          <w:b/>
+          <w:sz w:val="28"/>
+          <w:szCs w:val="28"/>
+        </w:rPr>
+        <w:t xml:space="preserve">Initializing </w:t>
+      </w:r>
+      <w:r>
+        <w:rPr>
+          <w:b/>
+          <w:sz w:val="28"/>
+          <w:szCs w:val="28"/>
+        </w:rPr>
+        <w:t>git</w:t>
+      </w:r>
+    </w:p>
+    <w:p>
+      <w:pPr>
+        <w:ind w:firstLine="720"/>
+        <w:rPr>
+          <w:rFonts w:cstheme="minorHAnsi"/>
+          <w:sz w:val="28"/>
+          <w:szCs w:val="28"/>
+        </w:rPr>
+      </w:pPr>
+      <w:r>
+        <w:rPr>
+          <w:sz w:val="28"/>
+          <w:szCs w:val="28"/>
+        </w:rPr>
+        <w:t xml:space="preserve">To start tracking changes of a project we need to initialize git using a command </w:t>
+      </w:r>
+      <w:r>
+        <w:rPr>
+          <w:rFonts w:ascii="Consolas" w:hAnsi="Consolas"/>
+          <w:b/>
+          <w:sz w:val="28"/>
+          <w:szCs w:val="28"/>
+        </w:rPr>
+        <w:t xml:space="preserve">git </w:t>
+      </w:r>
+      <w:proofErr w:type="spellStart"/>
+      <w:r>
+        <w:rPr>
+          <w:rFonts w:ascii="Consolas" w:hAnsi="Consolas"/>
+          <w:b/>
+          <w:sz w:val="28"/>
+          <w:szCs w:val="28"/>
+        </w:rPr>
+        <w:t>init</w:t>
+      </w:r>
+      <w:proofErr w:type="spellEnd"/>
+      <w:r>
+        <w:rPr>
+          <w:rFonts w:ascii="Consolas" w:hAnsi="Consolas"/>
+          <w:b/>
+          <w:sz w:val="28"/>
+          <w:szCs w:val="28"/>
+        </w:rPr>
+        <w:t xml:space="preserve"> </w:t>
+      </w:r>
+      <w:r>
+        <w:rPr>
+          <w:rFonts w:cstheme="minorHAnsi"/>
+          <w:sz w:val="28"/>
+          <w:szCs w:val="28"/>
+        </w:rPr>
+        <w:t>Git should be initialized in the root directory of the project directory.</w:t>
+      </w:r>
+    </w:p>
+    <w:p>
+      <w:pPr>
+        <w:autoSpaceDE w:val="0"/>
+        <w:autoSpaceDN w:val="0"/>
+        <w:adjustRightInd w:val="0"/>
+        <w:spacing w:after="0" w:line="240" w:lineRule="auto"/>
+        <w:rPr>
+          <w:rFonts w:ascii="Consolas" w:hAnsi="Consolas" w:cs="Consolas"/>
+        </w:rPr>
+      </w:pPr>
+      <w:r>
+        <w:rPr>
+          <w:rFonts w:ascii="Consolas" w:hAnsi="Consolas" w:cs="Consolas"/>
+        </w:rPr>
+        <w:t xml:space="preserve">$ </w:t>
+      </w:r>
+      <w:proofErr w:type="gramStart"/>
+      <w:r>
+        <w:rPr>
+          <w:rFonts w:ascii="Consolas" w:hAnsi="Consolas" w:cs="Consolas"/>
+        </w:rPr>
+        <w:t>git</w:t>
+      </w:r>
+      <w:proofErr w:type="gramEnd"/>
+      <w:r>
+        <w:rPr>
+          <w:rFonts w:ascii="Consolas" w:hAnsi="Consolas" w:cs="Consolas"/>
+        </w:rPr>
+        <w:t xml:space="preserve"> </w:t>
+      </w:r>
+      <w:proofErr w:type="spellStart"/>
+      <w:r>
+        <w:rPr>
+          <w:rFonts w:ascii="Consolas" w:hAnsi="Consolas" w:cs="Consolas"/>
+        </w:rPr>
+        <w:t>init</w:t>
+      </w:r>
+      <w:proofErr w:type="spellEnd"/>
+    </w:p>
+    <w:p>
+      <w:pPr>
+        <w:autoSpaceDE w:val="0"/>
+        <w:autoSpaceDN w:val="0"/>
+        <w:adjustRightInd w:val="0"/>
+        <w:spacing w:after="0" w:line="240" w:lineRule="auto"/>
+        <w:rPr>
+          <w:rFonts w:ascii="Consolas" w:hAnsi="Consolas" w:cs="Consolas"/>
+        </w:rPr>
+      </w:pPr>
+      <w:r>
+        <w:rPr>
+          <w:rFonts w:ascii="Consolas" w:hAnsi="Consolas" w:cs="Consolas"/>
+        </w:rPr>
+        <w:t>Initialized empty Git repository in F:/git_practise/FirstProject/.git/</w:t>
+      </w:r>
+    </w:p>
+    <w:p>
+      <w:pPr>
+        <w:autoSpaceDE w:val="0"/>
+        <w:autoSpaceDN w:val="0"/>
+        <w:adjustRightInd w:val="0"/>
+        <w:spacing w:after="0" w:line="240" w:lineRule="auto"/>
+        <w:rPr>
+          <w:rFonts w:ascii="Consolas" w:hAnsi="Consolas" w:cs="Consolas"/>
+        </w:rPr>
+      </w:pPr>
+    </w:p>
+    <w:p>
+      <w:pPr>
+        <w:autoSpaceDE w:val="0"/>
+        <w:autoSpaceDN w:val="0"/>
+        <w:adjustRightInd w:val="0"/>
+        <w:spacing w:after="0" w:line="240" w:lineRule="auto"/>
+        <w:rPr>
+          <w:rFonts w:cstheme="minorHAnsi"/>
+          <w:sz w:val="28"/>
+          <w:szCs w:val="28"/>
+        </w:rPr>
+      </w:pPr>
+      <w:r>
+        <w:rPr>
+          <w:rFonts w:cstheme="minorHAnsi"/>
+          <w:sz w:val="28"/>
+          <w:szCs w:val="28"/>
+        </w:rPr>
+        <w:t>Git files are stored in the .git directory in the git initialized directory.</w:t>
+      </w:r>
+      <w:r>
+        <w:rPr>
+          <w:rFonts w:cstheme="minorHAnsi"/>
+          <w:sz w:val="28"/>
+          <w:szCs w:val="28"/>
+        </w:rPr>
+        <w:t xml:space="preserve"> </w:t>
+      </w:r>
+    </w:p>
+    <w:p>
+      <w:pPr>
+        <w:autoSpaceDE w:val="0"/>
+        <w:autoSpaceDN w:val="0"/>
+        <w:adjustRightInd w:val="0"/>
+        <w:spacing w:after="0" w:line="240" w:lineRule="auto"/>
+        <w:rPr>
+          <w:rFonts w:cstheme="minorHAnsi"/>
+          <w:sz w:val="28"/>
+          <w:szCs w:val="28"/>
+        </w:rPr>
+      </w:pPr>
+      <w:r>
+        <w:rPr>
+          <w:rFonts w:cstheme="minorHAnsi"/>
+          <w:sz w:val="28"/>
+          <w:szCs w:val="28"/>
+        </w:rPr>
+        <w:t>.git directory consists of following sub-directories</w:t>
+      </w:r>
+    </w:p>
+    <w:p>
+      <w:pPr>
+        <w:autoSpaceDE w:val="0"/>
+        <w:autoSpaceDN w:val="0"/>
+        <w:adjustRightInd w:val="0"/>
+        <w:spacing w:after="0" w:line="240" w:lineRule="auto"/>
+        <w:rPr>
+          <w:rFonts w:cstheme="minorHAnsi"/>
+          <w:sz w:val="28"/>
+          <w:szCs w:val="28"/>
+        </w:rPr>
+      </w:pPr>
+    </w:p>
+    <w:p>
+      <w:pPr>
+        <w:autoSpaceDE w:val="0"/>
+        <w:autoSpaceDN w:val="0"/>
+        <w:adjustRightInd w:val="0"/>
+        <w:spacing w:after="0" w:line="240" w:lineRule="auto"/>
+        <w:rPr>
+          <w:rFonts w:cstheme="minorHAnsi"/>
+          <w:sz w:val="28"/>
+          <w:szCs w:val="28"/>
+        </w:rPr>
+      </w:pPr>
+      <w:r>
+        <w:rPr>
+          <w:rFonts w:cstheme="minorHAnsi"/>
+          <w:sz w:val="28"/>
+          <w:szCs w:val="28"/>
+        </w:rPr>
+        <w:t>/HEAD</w:t>
+      </w:r>
+    </w:p>
+    <w:p>
+      <w:pPr>
+        <w:autoSpaceDE w:val="0"/>
+        <w:autoSpaceDN w:val="0"/>
+        <w:adjustRightInd w:val="0"/>
+        <w:spacing w:after="0" w:line="240" w:lineRule="auto"/>
+        <w:rPr>
+          <w:rFonts w:cstheme="minorHAnsi"/>
+          <w:sz w:val="28"/>
+          <w:szCs w:val="28"/>
+        </w:rPr>
+      </w:pPr>
+      <w:r>
+        <w:rPr>
+          <w:rFonts w:cstheme="minorHAnsi"/>
+          <w:sz w:val="28"/>
+          <w:szCs w:val="28"/>
+        </w:rPr>
+        <w:t>/branches</w:t>
+      </w:r>
+    </w:p>
+    <w:p>
+      <w:pPr>
+        <w:autoSpaceDE w:val="0"/>
+        <w:autoSpaceDN w:val="0"/>
+        <w:adjustRightInd w:val="0"/>
+        <w:spacing w:after="0" w:line="240" w:lineRule="auto"/>
+        <w:rPr>
+          <w:rFonts w:cstheme="minorHAnsi"/>
+          <w:sz w:val="28"/>
+          <w:szCs w:val="28"/>
+        </w:rPr>
+      </w:pPr>
+      <w:r>
+        <w:rPr>
+          <w:rFonts w:cstheme="minorHAnsi"/>
+          <w:sz w:val="28"/>
+          <w:szCs w:val="28"/>
+        </w:rPr>
+        <w:t>/config</w:t>
+      </w:r>
+    </w:p>
+    <w:p>
+      <w:pPr>
+        <w:autoSpaceDE w:val="0"/>
+        <w:autoSpaceDN w:val="0"/>
+        <w:adjustRightInd w:val="0"/>
+        <w:spacing w:after="0" w:line="240" w:lineRule="auto"/>
+        <w:rPr>
+          <w:rFonts w:cstheme="minorHAnsi"/>
+          <w:sz w:val="28"/>
+          <w:szCs w:val="28"/>
+        </w:rPr>
+      </w:pPr>
+      <w:r>
+        <w:rPr>
+          <w:rFonts w:cstheme="minorHAnsi"/>
+          <w:sz w:val="28"/>
+          <w:szCs w:val="28"/>
+        </w:rPr>
+        <w:t>/description</w:t>
+      </w:r>
+    </w:p>
+    <w:p>
+      <w:pPr>
+        <w:autoSpaceDE w:val="0"/>
+        <w:autoSpaceDN w:val="0"/>
+        <w:adjustRightInd w:val="0"/>
+        <w:spacing w:after="0" w:line="240" w:lineRule="auto"/>
+        <w:rPr>
+          <w:rFonts w:cstheme="minorHAnsi"/>
+          <w:sz w:val="28"/>
+          <w:szCs w:val="28"/>
+        </w:rPr>
+      </w:pPr>
+      <w:r>
+        <w:rPr>
+          <w:rFonts w:cstheme="minorHAnsi"/>
+          <w:sz w:val="28"/>
+          <w:szCs w:val="28"/>
+        </w:rPr>
+        <w:t>/hooks</w:t>
+      </w:r>
+    </w:p>
+    <w:p>
+      <w:pPr>
+        <w:autoSpaceDE w:val="0"/>
+        <w:autoSpaceDN w:val="0"/>
+        <w:adjustRightInd w:val="0"/>
+        <w:spacing w:after="0" w:line="240" w:lineRule="auto"/>
+        <w:rPr>
+          <w:rFonts w:cstheme="minorHAnsi"/>
+          <w:sz w:val="28"/>
+          <w:szCs w:val="28"/>
+        </w:rPr>
+      </w:pPr>
+      <w:r>
+        <w:rPr>
+          <w:rFonts w:cstheme="minorHAnsi"/>
+          <w:sz w:val="28"/>
+          <w:szCs w:val="28"/>
+        </w:rPr>
+        <w:t>/info</w:t>
+      </w:r>
+    </w:p>
+    <w:p>
+      <w:pPr>
+        <w:autoSpaceDE w:val="0"/>
+        <w:autoSpaceDN w:val="0"/>
+        <w:adjustRightInd w:val="0"/>
+        <w:spacing w:after="0" w:line="240" w:lineRule="auto"/>
+        <w:rPr>
+          <w:rFonts w:cstheme="minorHAnsi"/>
+          <w:sz w:val="28"/>
+          <w:szCs w:val="28"/>
+        </w:rPr>
+      </w:pPr>
+      <w:r>
+        <w:rPr>
+          <w:rFonts w:cstheme="minorHAnsi"/>
+          <w:sz w:val="28"/>
+          <w:szCs w:val="28"/>
+        </w:rPr>
+        <w:t>/objects</w:t>
+      </w:r>
+    </w:p>
+    <w:p>
+      <w:pPr>
+        <w:autoSpaceDE w:val="0"/>
+        <w:autoSpaceDN w:val="0"/>
+        <w:adjustRightInd w:val="0"/>
+        <w:spacing w:after="0" w:line="240" w:lineRule="auto"/>
+        <w:rPr>
+          <w:rFonts w:cstheme="minorHAnsi"/>
+          <w:sz w:val="28"/>
+          <w:szCs w:val="28"/>
+        </w:rPr>
+      </w:pPr>
+      <w:r>
+        <w:rPr>
+          <w:rFonts w:cstheme="minorHAnsi"/>
+          <w:sz w:val="28"/>
+          <w:szCs w:val="28"/>
+        </w:rPr>
+        <w:t>/refs</w:t>
+      </w:r>
+    </w:p>
+    <w:p>
+      <w:pPr>
+        <w:autoSpaceDE w:val="0"/>
+        <w:autoSpaceDN w:val="0"/>
+        <w:adjustRightInd w:val="0"/>
+        <w:spacing w:after="0" w:line="240" w:lineRule="auto"/>
+        <w:rPr>
+          <w:rFonts w:cstheme="minorHAnsi"/>
+          <w:sz w:val="28"/>
+          <w:szCs w:val="28"/>
+        </w:rPr>
+      </w:pPr>
+    </w:p>
+    <w:p>
+      <w:pPr>
+        <w:autoSpaceDE w:val="0"/>
+        <w:autoSpaceDN w:val="0"/>
+        <w:adjustRightInd w:val="0"/>
+        <w:spacing w:after="0" w:line="240" w:lineRule="auto"/>
+        <w:rPr>
+          <w:rFonts w:cstheme="minorHAnsi"/>
+          <w:b/>
+          <w:sz w:val="28"/>
+          <w:szCs w:val="28"/>
+        </w:rPr>
+      </w:pPr>
+      <w:r>
+        <w:rPr>
+          <w:rFonts w:cstheme="minorHAnsi"/>
+          <w:b/>
+          <w:sz w:val="28"/>
+          <w:szCs w:val="28"/>
+        </w:rPr>
+        <w:t>Committing Changes</w:t>
+      </w:r>
+    </w:p>
+    <w:p>
+      <w:pPr>
+        <w:autoSpaceDE w:val="0"/>
+        <w:autoSpaceDN w:val="0"/>
+        <w:adjustRightInd w:val="0"/>
+        <w:spacing w:after="0" w:line="240" w:lineRule="auto"/>
+        <w:rPr>
+          <w:rFonts w:cstheme="minorHAnsi"/>
+          <w:b/>
+          <w:sz w:val="28"/>
+          <w:szCs w:val="28"/>
+        </w:rPr>
+      </w:pPr>
+    </w:p>
+    <w:p>
+      <w:pPr>
+        <w:autoSpaceDE w:val="0"/>
+        <w:autoSpaceDN w:val="0"/>
+        <w:adjustRightInd w:val="0"/>
+        <w:spacing w:after="0" w:line="240" w:lineRule="auto"/>
+        <w:rPr>
+          <w:rFonts w:cstheme="minorHAnsi"/>
+          <w:sz w:val="28"/>
+          <w:szCs w:val="28"/>
+        </w:rPr>
+      </w:pPr>
+      <w:r>
+        <w:rPr>
+          <w:rFonts w:cstheme="minorHAnsi"/>
+          <w:b/>
+          <w:sz w:val="28"/>
+          <w:szCs w:val="28"/>
+        </w:rPr>
+        <w:tab/>
+      </w:r>
+      <w:r>
+        <w:rPr>
+          <w:rFonts w:cstheme="minorHAnsi"/>
+          <w:sz w:val="28"/>
+          <w:szCs w:val="28"/>
+        </w:rPr>
+        <w:t>After performing modifications in the source file</w:t>
+      </w:r>
+      <w:r>
+        <w:rPr>
+          <w:rFonts w:cstheme="minorHAnsi"/>
+          <w:sz w:val="28"/>
+          <w:szCs w:val="28"/>
+        </w:rPr>
+        <w:t xml:space="preserve"> we need to save changes to the local repository. Before saving the changes to repository, they need to be saved in the staging index. To add files to the staging index we use </w:t>
+      </w:r>
+      <w:r>
+        <w:rPr>
+          <w:rFonts w:ascii="Consolas" w:hAnsi="Consolas" w:cstheme="minorHAnsi"/>
+          <w:szCs w:val="28"/>
+        </w:rPr>
+        <w:t>git add</w:t>
+      </w:r>
+      <w:r>
+        <w:rPr>
+          <w:rFonts w:cstheme="minorHAnsi"/>
+          <w:szCs w:val="28"/>
+        </w:rPr>
+        <w:t xml:space="preserve"> </w:t>
+      </w:r>
+      <w:r>
+        <w:rPr>
+          <w:rFonts w:cstheme="minorHAnsi"/>
+          <w:sz w:val="28"/>
+          <w:szCs w:val="28"/>
+        </w:rPr>
+        <w:t>command.</w:t>
+      </w:r>
+    </w:p>
+    <w:p>
+      <w:pPr>
+        <w:autoSpaceDE w:val="0"/>
+        <w:autoSpaceDN w:val="0"/>
+        <w:adjustRightInd w:val="0"/>
+        <w:spacing w:after="0" w:line="240" w:lineRule="auto"/>
+        <w:rPr>
+          <w:rFonts w:cstheme="minorHAnsi"/>
+          <w:sz w:val="28"/>
+          <w:szCs w:val="28"/>
+        </w:rPr>
+      </w:pPr>
+    </w:p>
+    <w:p>
+      <w:pPr>
+        <w:autoSpaceDE w:val="0"/>
+        <w:autoSpaceDN w:val="0"/>
+        <w:adjustRightInd w:val="0"/>
+        <w:spacing w:after="0" w:line="240" w:lineRule="auto"/>
+        <w:rPr>
+          <w:rFonts w:ascii="Consolas" w:hAnsi="Consolas" w:cstheme="minorHAnsi"/>
+          <w:szCs w:val="28"/>
+        </w:rPr>
+      </w:pPr>
+      <w:r>
+        <w:rPr>
+          <w:rFonts w:cstheme="minorHAnsi"/>
+          <w:sz w:val="28"/>
+          <w:szCs w:val="28"/>
+        </w:rPr>
+        <w:tab/>
+      </w:r>
+      <w:r>
+        <w:rPr>
+          <w:rFonts w:ascii="Consolas" w:hAnsi="Consolas" w:cstheme="minorHAnsi"/>
+          <w:szCs w:val="28"/>
+        </w:rPr>
+        <w:t>$</w:t>
+      </w:r>
+      <w:r>
+        <w:rPr>
+          <w:rFonts w:ascii="Consolas" w:hAnsi="Consolas" w:cstheme="minorHAnsi"/>
+          <w:szCs w:val="28"/>
+        </w:rPr>
+        <w:t xml:space="preserve"> </w:t>
+      </w:r>
+      <w:proofErr w:type="gramStart"/>
+      <w:r>
+        <w:rPr>
+          <w:rFonts w:ascii="Consolas" w:hAnsi="Consolas" w:cstheme="minorHAnsi"/>
+          <w:szCs w:val="28"/>
+        </w:rPr>
+        <w:t>git</w:t>
+      </w:r>
+      <w:proofErr w:type="gramEnd"/>
+      <w:r>
+        <w:rPr>
+          <w:rFonts w:ascii="Consolas" w:hAnsi="Consolas" w:cstheme="minorHAnsi"/>
+          <w:szCs w:val="28"/>
+        </w:rPr>
+        <w:t xml:space="preserve"> add</w:t>
+      </w:r>
+      <w:r>
+        <w:rPr>
+          <w:rFonts w:ascii="Consolas" w:hAnsi="Consolas" w:cstheme="minorHAnsi"/>
+          <w:szCs w:val="28"/>
+        </w:rPr>
+        <w:t xml:space="preserve"> file.txt </w:t>
+      </w:r>
+    </w:p>
+    <w:p>
+      <w:pPr>
+        <w:autoSpaceDE w:val="0"/>
+        <w:autoSpaceDN w:val="0"/>
+        <w:adjustRightInd w:val="0"/>
+        <w:spacing w:after="0" w:line="240" w:lineRule="auto"/>
+        <w:rPr>
+          <w:rFonts w:ascii="Consolas" w:hAnsi="Consolas" w:cstheme="minorHAnsi"/>
+          <w:szCs w:val="28"/>
+        </w:rPr>
+      </w:pPr>
+    </w:p>
+    <w:p>
+      <w:pPr>
+        <w:autoSpaceDE w:val="0"/>
+        <w:autoSpaceDN w:val="0"/>
+        <w:adjustRightInd w:val="0"/>
+        <w:spacing w:after="0" w:line="240" w:lineRule="auto"/>
+        <w:rPr>
+          <w:rFonts w:cstheme="minorHAnsi"/>
+          <w:sz w:val="28"/>
+          <w:szCs w:val="28"/>
+        </w:rPr>
+      </w:pPr>
+      <w:r>
+        <w:rPr>
+          <w:rFonts w:cstheme="minorHAnsi"/>
+          <w:sz w:val="28"/>
+          <w:szCs w:val="28"/>
+        </w:rPr>
+        <w:t xml:space="preserve">We </w:t>
+      </w:r>
+      <w:r>
+        <w:rPr>
+          <w:rFonts w:cstheme="minorHAnsi"/>
+          <w:sz w:val="28"/>
+          <w:szCs w:val="28"/>
+        </w:rPr>
+        <w:t xml:space="preserve">can add single file to staging index by specifying file name in the </w:t>
+      </w:r>
+      <w:r>
+        <w:rPr>
+          <w:rFonts w:ascii="Consolas" w:hAnsi="Consolas" w:cstheme="minorHAnsi"/>
+          <w:szCs w:val="28"/>
+        </w:rPr>
+        <w:t>git add</w:t>
+      </w:r>
+      <w:r>
+        <w:rPr>
+          <w:rFonts w:cstheme="minorHAnsi"/>
+          <w:sz w:val="28"/>
+          <w:szCs w:val="28"/>
+        </w:rPr>
+        <w:t xml:space="preserve"> command and to add all the files to staging index we use .(dot)</w:t>
+      </w:r>
+    </w:p>
+    <w:p>
+      <w:pPr>
+        <w:autoSpaceDE w:val="0"/>
+        <w:autoSpaceDN w:val="0"/>
+        <w:adjustRightInd w:val="0"/>
+        <w:spacing w:after="0" w:line="240" w:lineRule="auto"/>
+        <w:rPr>
+          <w:rFonts w:cstheme="minorHAnsi"/>
+          <w:b/>
+          <w:sz w:val="28"/>
+          <w:szCs w:val="28"/>
+        </w:rPr>
+      </w:pPr>
+      <w:r>
+        <w:rPr>
+          <w:rFonts w:cstheme="minorHAnsi"/>
+          <w:b/>
+          <w:sz w:val="28"/>
+          <w:szCs w:val="28"/>
+        </w:rPr>
+        <w:tab/>
+      </w:r>
+    </w:p>
+    <w:p>
+      <w:pPr>
+        <w:autoSpaceDE w:val="0"/>
+        <w:autoSpaceDN w:val="0"/>
+        <w:adjustRightInd w:val="0"/>
+        <w:spacing w:after="0" w:line="240" w:lineRule="auto"/>
+        <w:ind w:firstLine="720"/>
+        <w:rPr>
+          <w:rFonts w:ascii="Consolas" w:hAnsi="Consolas" w:cstheme="minorHAnsi"/>
+          <w:szCs w:val="28"/>
+        </w:rPr>
+      </w:pPr>
+      <w:r>
+        <w:rPr>
+          <w:rFonts w:ascii="Consolas" w:hAnsi="Consolas" w:cstheme="minorHAnsi"/>
+          <w:szCs w:val="28"/>
+        </w:rPr>
+        <w:t xml:space="preserve">$ </w:t>
+      </w:r>
+      <w:proofErr w:type="gramStart"/>
+      <w:r>
+        <w:rPr>
+          <w:rFonts w:ascii="Consolas" w:hAnsi="Consolas" w:cstheme="minorHAnsi"/>
+          <w:szCs w:val="28"/>
+        </w:rPr>
+        <w:t>git</w:t>
+      </w:r>
+      <w:proofErr w:type="gramEnd"/>
+      <w:r>
+        <w:rPr>
+          <w:rFonts w:ascii="Consolas" w:hAnsi="Consolas" w:cstheme="minorHAnsi"/>
+          <w:szCs w:val="28"/>
+        </w:rPr>
+        <w:t xml:space="preserve"> add</w:t>
+      </w:r>
+      <w:r>
+        <w:rPr>
+          <w:rFonts w:ascii="Consolas" w:hAnsi="Consolas" w:cstheme="minorHAnsi"/>
+          <w:szCs w:val="28"/>
+        </w:rPr>
+        <w:t xml:space="preserve"> </w:t>
+      </w:r>
+      <w:r>
+        <w:rPr>
+          <w:rFonts w:ascii="Consolas" w:hAnsi="Consolas" w:cstheme="minorHAnsi"/>
+          <w:szCs w:val="28"/>
+        </w:rPr>
+        <w:t>.</w:t>
+      </w:r>
+    </w:p>
+    <w:p>
+      <w:pPr>
+        <w:autoSpaceDE w:val="0"/>
+        <w:autoSpaceDN w:val="0"/>
+        <w:adjustRightInd w:val="0"/>
+        <w:spacing w:after="0" w:line="240" w:lineRule="auto"/>
+        <w:rPr>
+          <w:rFonts w:ascii="Consolas" w:hAnsi="Consolas" w:cstheme="minorHAnsi"/>
+          <w:szCs w:val="28"/>
+        </w:rPr>
+      </w:pPr>
+    </w:p>
+    <w:p>
+      <w:pPr>
+        <w:autoSpaceDE w:val="0"/>
+        <w:autoSpaceDN w:val="0"/>
+        <w:adjustRightInd w:val="0"/>
+        <w:spacing w:after="0" w:line="240" w:lineRule="auto"/>
+        <w:rPr>
+          <w:rFonts w:cstheme="minorHAnsi"/>
+          <w:sz w:val="28"/>
+          <w:szCs w:val="28"/>
+        </w:rPr>
+      </w:pPr>
+      <w:r>
+        <w:rPr>
+          <w:rFonts w:cstheme="minorHAnsi"/>
+          <w:sz w:val="28"/>
+          <w:szCs w:val="28"/>
+        </w:rPr>
+        <w:t>Once we are done with adding changes to staging index we then perform saving changes to repository using git commit command.</w:t>
+      </w:r>
+    </w:p>
+    <w:p>
+      <w:pPr>
+        <w:autoSpaceDE w:val="0"/>
+        <w:autoSpaceDN w:val="0"/>
+        <w:adjustRightInd w:val="0"/>
+        <w:spacing w:after="0" w:line="240" w:lineRule="auto"/>
+        <w:rPr>
+          <w:rFonts w:cstheme="minorHAnsi"/>
+          <w:sz w:val="28"/>
+          <w:szCs w:val="28"/>
+        </w:rPr>
+      </w:pPr>
+    </w:p>
+    <w:p>
+      <w:pPr>
+        <w:autoSpaceDE w:val="0"/>
+        <w:autoSpaceDN w:val="0"/>
+        <w:adjustRightInd w:val="0"/>
+        <w:spacing w:after="0" w:line="240" w:lineRule="auto"/>
+        <w:rPr>
+          <w:rFonts w:ascii="Consolas" w:hAnsi="Consolas" w:cstheme="minorHAnsi"/>
+          <w:szCs w:val="28"/>
+        </w:rPr>
+      </w:pPr>
+      <w:r>
+        <w:rPr>
+          <w:rFonts w:cstheme="minorHAnsi"/>
+          <w:sz w:val="28"/>
+          <w:szCs w:val="28"/>
+        </w:rPr>
+        <w:tab/>
+      </w:r>
+      <w:r>
+        <w:rPr>
+          <w:rFonts w:ascii="Consolas" w:hAnsi="Consolas" w:cstheme="minorHAnsi"/>
+          <w:szCs w:val="28"/>
+        </w:rPr>
+        <w:t xml:space="preserve">$ </w:t>
+      </w:r>
+      <w:proofErr w:type="gramStart"/>
+      <w:r>
+        <w:rPr>
+          <w:rFonts w:ascii="Consolas" w:hAnsi="Consolas" w:cstheme="minorHAnsi"/>
+          <w:szCs w:val="28"/>
+        </w:rPr>
+        <w:t>git</w:t>
+      </w:r>
+      <w:proofErr w:type="gramEnd"/>
+      <w:r>
+        <w:rPr>
+          <w:rFonts w:ascii="Consolas" w:hAnsi="Consolas" w:cstheme="minorHAnsi"/>
+          <w:szCs w:val="28"/>
+        </w:rPr>
+        <w:t xml:space="preserve"> commit –m “initial commit”</w:t>
+      </w:r>
+    </w:p>
+    <w:p>
+      <w:pPr>
+        <w:autoSpaceDE w:val="0"/>
+        <w:autoSpaceDN w:val="0"/>
+        <w:adjustRightInd w:val="0"/>
+        <w:spacing w:after="0" w:line="240" w:lineRule="auto"/>
+        <w:rPr>
+          <w:rFonts w:ascii="Consolas" w:hAnsi="Consolas" w:cstheme="minorHAnsi"/>
+          <w:szCs w:val="28"/>
+        </w:rPr>
+      </w:pPr>
+      <w:bookmarkStart w:id="0" w:name="_GoBack"/>
+      <w:bookmarkEnd w:id="0"/>
+    </w:p>
+    <w:p>
+      <w:pPr>
+        <w:autoSpaceDE w:val="0"/>
+        <w:autoSpaceDN w:val="0"/>
+        <w:adjustRightInd w:val="0"/>
+        <w:spacing w:after="0" w:line="240" w:lineRule="auto"/>
+        <w:rPr>
+          <w:rFonts w:cstheme="minorHAnsi"/>
+          <w:sz w:val="28"/>
+        </w:rPr>
+      </w:pPr>
+      <w:r>
+        <w:rPr>
+          <w:rFonts w:cstheme="minorHAnsi"/>
+          <w:sz w:val="28"/>
+        </w:rPr>
+        <w:lastRenderedPageBreak/>
+        <w:t xml:space="preserve">-m option is mandatory while committing a change. –m refers to commit message </w:t>
+      </w:r>
+      <w:r>
+        <w:rPr>
+          <w:rFonts w:cstheme="minorHAnsi"/>
+          <w:sz w:val="28"/>
+        </w:rPr>
+        <w:t>which is a primary mean of communication to understand about the project.</w:t>
+      </w:r>
+    </w:p>
     <w:sectPr>
       <w:pgSz w:w="11906" w:h="16838"/>
       <w:pgMar w:top="1440" w:right="1440" w:bottom="1440" w:left="1440" w:header="708" w:footer="708" w:gutter="0"/>
@@ -1569,16 +2845,16 @@
 <file path=word/numbering.xml><?xml version="1.0" encoding="utf-8"?>
 <w:numbering xmlns:wpc="http://schemas.microsoft.com/office/word/2010/wordprocessingCanvas" xmlns:mc="http://schemas.openxmlformats.org/markup-compatibility/2006" xmlns:o="urn:schemas-microsoft-com:office:office" xmlns:r="http://schemas.openxmlformats.org/officeDocument/2006/relationships" xmlns:m="http://schemas.openxmlformats.org/officeDocument/2006/math" xmlns:v="urn:schemas-microsoft-com:vml" xmlns:wp14="http://schemas.microsoft.com/office/word/2010/wordprocessingDrawing" xmlns:wp="http://schemas.openxmlformats.org/drawingml/2006/wordprocessingDrawing" xmlns:w10="urn:schemas-microsoft-com:office:word" xmlns:w="http://schemas.openxmlformats.org/wordprocessingml/2006/main" xmlns:w14="http://schemas.microsoft.com/office/word/2010/wordml" xmlns:w15="http://schemas.microsoft.com/office/word/2012/wordml" xmlns:wpg="http://schemas.microsoft.com/office/word/2010/wordprocessingGroup" xmlns:wpi="http://schemas.microsoft.com/office/word/2010/wordprocessingInk" xmlns:wne="http://schemas.microsoft.com/office/word/2006/wordml" xmlns:wps="http://schemas.microsoft.com/office/word/2010/wordprocessingShape" mc:Ignorable="w14 w15 wp14">
   <w:abstractNum w:abstractNumId="0" w15:restartNumberingAfterBreak="0">
-    <w:nsid w:val="44343268"/>
+    <w:nsid w:val="0CB1187C"/>
     <w:multiLevelType w:val="hybridMultilevel"/>
-    <w:tmpl w:val="C590B652"/>
-    <w:lvl w:ilvl="0" w:tplc="0AA0FC96">
+    <w:tmpl w:val="F808F644"/>
+    <w:lvl w:ilvl="0" w:tplc="A33013C0">
       <w:start w:val="1"/>
       <w:numFmt w:val="decimal"/>
       <w:lvlText w:val="%1."/>
       <w:lvlJc w:val="left"/>
       <w:pPr>
-        <w:ind w:left="1800" w:hanging="360"/>
+        <w:ind w:left="1080" w:hanging="360"/>
       </w:pPr>
       <w:rPr>
         <w:rFonts w:hint="default"/>
@@ -1590,7 +2866,7 @@
       <w:lvlText w:val="%2."/>
       <w:lvlJc w:val="left"/>
       <w:pPr>
-        <w:ind w:left="2520" w:hanging="360"/>
+        <w:ind w:left="1800" w:hanging="360"/>
       </w:pPr>
     </w:lvl>
     <w:lvl w:ilvl="2" w:tplc="4009001B" w:tentative="1">
@@ -1599,7 +2875,7 @@
       <w:lvlText w:val="%3."/>
       <w:lvlJc w:val="right"/>
       <w:pPr>
-        <w:ind w:left="3240" w:hanging="180"/>
+        <w:ind w:left="2520" w:hanging="180"/>
       </w:pPr>
     </w:lvl>
     <w:lvl w:ilvl="3" w:tplc="4009000F" w:tentative="1">
@@ -1608,7 +2884,7 @@
       <w:lvlText w:val="%4."/>
       <w:lvlJc w:val="left"/>
       <w:pPr>
-        <w:ind w:left="3960" w:hanging="360"/>
+        <w:ind w:left="3240" w:hanging="360"/>
       </w:pPr>
     </w:lvl>
     <w:lvl w:ilvl="4" w:tplc="40090019" w:tentative="1">
@@ -1617,7 +2893,7 @@
       <w:lvlText w:val="%5."/>
       <w:lvlJc w:val="left"/>
       <w:pPr>
-        <w:ind w:left="4680" w:hanging="360"/>
+        <w:ind w:left="3960" w:hanging="360"/>
       </w:pPr>
     </w:lvl>
     <w:lvl w:ilvl="5" w:tplc="4009001B" w:tentative="1">
@@ -1626,7 +2902,7 @@
       <w:lvlText w:val="%6."/>
       <w:lvlJc w:val="right"/>
       <w:pPr>
-        <w:ind w:left="5400" w:hanging="180"/>
+        <w:ind w:left="4680" w:hanging="180"/>
       </w:pPr>
     </w:lvl>
     <w:lvl w:ilvl="6" w:tplc="4009000F" w:tentative="1">
@@ -1635,7 +2911,7 @@
       <w:lvlText w:val="%7."/>
       <w:lvlJc w:val="left"/>
       <w:pPr>
-        <w:ind w:left="6120" w:hanging="360"/>
+        <w:ind w:left="5400" w:hanging="360"/>
       </w:pPr>
     </w:lvl>
     <w:lvl w:ilvl="7" w:tplc="40090019" w:tentative="1">
@@ -1644,7 +2920,7 @@
       <w:lvlText w:val="%8."/>
       <w:lvlJc w:val="left"/>
       <w:pPr>
-        <w:ind w:left="6840" w:hanging="360"/>
+        <w:ind w:left="6120" w:hanging="360"/>
       </w:pPr>
     </w:lvl>
     <w:lvl w:ilvl="8" w:tplc="4009001B" w:tentative="1">
@@ -1653,11 +2929,100 @@
       <w:lvlText w:val="%9."/>
       <w:lvlJc w:val="right"/>
       <w:pPr>
-        <w:ind w:left="7560" w:hanging="180"/>
+        <w:ind w:left="6840" w:hanging="180"/>
       </w:pPr>
     </w:lvl>
   </w:abstractNum>
   <w:abstractNum w:abstractNumId="1" w15:restartNumberingAfterBreak="0">
+    <w:nsid w:val="44343268"/>
+    <w:multiLevelType w:val="hybridMultilevel"/>
+    <w:tmpl w:val="C590B652"/>
+    <w:lvl w:ilvl="0" w:tplc="0AA0FC96">
+      <w:start w:val="1"/>
+      <w:numFmt w:val="decimal"/>
+      <w:lvlText w:val="%1."/>
+      <w:lvlJc w:val="left"/>
+      <w:pPr>
+        <w:ind w:left="1800" w:hanging="360"/>
+      </w:pPr>
+      <w:rPr>
+        <w:rFonts w:hint="default"/>
+      </w:rPr>
+    </w:lvl>
+    <w:lvl w:ilvl="1" w:tplc="40090019" w:tentative="1">
+      <w:start w:val="1"/>
+      <w:numFmt w:val="lowerLetter"/>
+      <w:lvlText w:val="%2."/>
+      <w:lvlJc w:val="left"/>
+      <w:pPr>
+        <w:ind w:left="2520" w:hanging="360"/>
+      </w:pPr>
+    </w:lvl>
+    <w:lvl w:ilvl="2" w:tplc="4009001B" w:tentative="1">
+      <w:start w:val="1"/>
+      <w:numFmt w:val="lowerRoman"/>
+      <w:lvlText w:val="%3."/>
+      <w:lvlJc w:val="right"/>
+      <w:pPr>
+        <w:ind w:left="3240" w:hanging="180"/>
+      </w:pPr>
+    </w:lvl>
+    <w:lvl w:ilvl="3" w:tplc="4009000F" w:tentative="1">
+      <w:start w:val="1"/>
+      <w:numFmt w:val="decimal"/>
+      <w:lvlText w:val="%4."/>
+      <w:lvlJc w:val="left"/>
+      <w:pPr>
+        <w:ind w:left="3960" w:hanging="360"/>
+      </w:pPr>
+    </w:lvl>
+    <w:lvl w:ilvl="4" w:tplc="40090019" w:tentative="1">
+      <w:start w:val="1"/>
+      <w:numFmt w:val="lowerLetter"/>
+      <w:lvlText w:val="%5."/>
+      <w:lvlJc w:val="left"/>
+      <w:pPr>
+        <w:ind w:left="4680" w:hanging="360"/>
+      </w:pPr>
+    </w:lvl>
+    <w:lvl w:ilvl="5" w:tplc="4009001B" w:tentative="1">
+      <w:start w:val="1"/>
+      <w:numFmt w:val="lowerRoman"/>
+      <w:lvlText w:val="%6."/>
+      <w:lvlJc w:val="right"/>
+      <w:pPr>
+        <w:ind w:left="5400" w:hanging="180"/>
+      </w:pPr>
+    </w:lvl>
+    <w:lvl w:ilvl="6" w:tplc="4009000F" w:tentative="1">
+      <w:start w:val="1"/>
+      <w:numFmt w:val="decimal"/>
+      <w:lvlText w:val="%7."/>
+      <w:lvlJc w:val="left"/>
+      <w:pPr>
+        <w:ind w:left="6120" w:hanging="360"/>
+      </w:pPr>
+    </w:lvl>
+    <w:lvl w:ilvl="7" w:tplc="40090019" w:tentative="1">
+      <w:start w:val="1"/>
+      <w:numFmt w:val="lowerLetter"/>
+      <w:lvlText w:val="%8."/>
+      <w:lvlJc w:val="left"/>
+      <w:pPr>
+        <w:ind w:left="6840" w:hanging="360"/>
+      </w:pPr>
+    </w:lvl>
+    <w:lvl w:ilvl="8" w:tplc="4009001B" w:tentative="1">
+      <w:start w:val="1"/>
+      <w:numFmt w:val="lowerRoman"/>
+      <w:lvlText w:val="%9."/>
+      <w:lvlJc w:val="right"/>
+      <w:pPr>
+        <w:ind w:left="7560" w:hanging="180"/>
+      </w:pPr>
+    </w:lvl>
+  </w:abstractNum>
+  <w:abstractNum w:abstractNumId="2" w15:restartNumberingAfterBreak="0">
     <w:nsid w:val="7C3E280F"/>
     <w:multiLevelType w:val="hybridMultilevel"/>
     <w:tmpl w:val="12B06B34"/>
@@ -1771,9 +3136,12 @@
     </w:lvl>
   </w:abstractNum>
   <w:num w:numId="1">
+    <w:abstractNumId w:val="2"/>
+  </w:num>
+  <w:num w:numId="2">
     <w:abstractNumId w:val="1"/>
   </w:num>
-  <w:num w:numId="2">
+  <w:num w:numId="3">
     <w:abstractNumId w:val="0"/>
   </w:num>
 </w:numbering>

</xml_diff>